<commit_message>
Update report with link to repository
</commit_message>
<xml_diff>
--- a/appendix/report.docx
+++ b/appendix/report.docx
@@ -149,13 +149,7 @@
         <w:rPr>
           <w:b/>
         </w:rPr>
-        <w:t>Отчет по лабораторной работе №</w:t>
-      </w:r>
-      <w:r>
-        <w:rPr>
-          <w:b/>
-        </w:rPr>
-        <w:t>6</w:t>
+        <w:t>Отчет по лабораторной работе №6</w:t>
       </w:r>
     </w:p>
     <w:p>
@@ -326,6 +320,26 @@
       </w:r>
       <w:r>
         <w:rPr/>
+        <w:t xml:space="preserve">Ссылка на репозиторий: </w:t>
+      </w:r>
+      <w:hyperlink r:id="rId2">
+        <w:r>
+          <w:rPr/>
+          <w:t>https://github.com/PatriotRossii/informatics_laboratories_13</w:t>
+        </w:r>
+      </w:hyperlink>
+    </w:p>
+    <w:p>
+      <w:pPr>
+        <w:pStyle w:val="Normal"/>
+        <w:spacing w:lineRule="auto" w:line="360" w:before="0" w:after="200"/>
+        <w:ind w:hanging="0"/>
+        <w:jc w:val="both"/>
+        <w:rPr/>
+      </w:pPr>
+      <w:r>
+        <w:rPr/>
+        <w:tab/>
         <w:t>На рисунке ниже приведены urlpatterns для всех обработчиков</w:t>
       </w:r>
     </w:p>
@@ -364,7 +378,7 @@
                     </pic:cNvPicPr>
                   </pic:nvPicPr>
                   <pic:blipFill>
-                    <a:blip r:embed="rId2"/>
+                    <a:blip r:embed="rId3"/>
                     <a:stretch>
                       <a:fillRect/>
                     </a:stretch>
@@ -387,9 +401,6 @@
       <w:r>
         <w:rPr/>
         <w:tab/>
-      </w:r>
-      <w:r>
-        <w:rPr/>
         <w:t>На рисунке ниже приведены обработчики create_post и register</w:t>
       </w:r>
     </w:p>
@@ -428,7 +439,7 @@
                     </pic:cNvPicPr>
                   </pic:nvPicPr>
                   <pic:blipFill>
-                    <a:blip r:embed="rId3"/>
+                    <a:blip r:embed="rId4"/>
                     <a:stretch>
                       <a:fillRect/>
                     </a:stretch>
@@ -451,9 +462,6 @@
       <w:r>
         <w:rPr/>
         <w:tab/>
-      </w:r>
-      <w:r>
-        <w:rPr/>
         <w:t>На рисунке ниже приведены обработчики authorization и logout_view</w:t>
       </w:r>
     </w:p>
@@ -493,7 +501,7 @@
                     </pic:cNvPicPr>
                   </pic:nvPicPr>
                   <pic:blipFill>
-                    <a:blip r:embed="rId4"/>
+                    <a:blip r:embed="rId5"/>
                     <a:stretch>
                       <a:fillRect/>
                     </a:stretch>
@@ -525,9 +533,6 @@
       <w:r>
         <w:rPr/>
         <w:tab/>
-      </w:r>
-      <w:r>
-        <w:rPr/>
         <w:t>На рисунке ниже показан вид главной страницы для неавторизованного пользователя</w:t>
       </w:r>
     </w:p>
@@ -566,7 +571,7 @@
                     </pic:cNvPicPr>
                   </pic:nvPicPr>
                   <pic:blipFill>
-                    <a:blip r:embed="rId5"/>
+                    <a:blip r:embed="rId6"/>
                     <a:stretch>
                       <a:fillRect/>
                     </a:stretch>
@@ -589,9 +594,6 @@
       <w:r>
         <w:rPr/>
         <w:tab/>
-      </w:r>
-      <w:r>
-        <w:rPr/>
         <w:t>На рисунке ниже показан вид страницы отдельной статьи для неавторизованного пользователя</w:t>
       </w:r>
     </w:p>
@@ -630,7 +632,7 @@
                     </pic:cNvPicPr>
                   </pic:nvPicPr>
                   <pic:blipFill>
-                    <a:blip r:embed="rId6"/>
+                    <a:blip r:embed="rId7"/>
                     <a:stretch>
                       <a:fillRect/>
                     </a:stretch>
@@ -653,9 +655,6 @@
       <w:r>
         <w:rPr/>
         <w:tab/>
-      </w:r>
-      <w:r>
-        <w:rPr/>
         <w:t>На рисунке ниже показан вид страницы авторизации для неавторизованного пользователя</w:t>
       </w:r>
     </w:p>
@@ -694,7 +693,7 @@
                     </pic:cNvPicPr>
                   </pic:nvPicPr>
                   <pic:blipFill>
-                    <a:blip r:embed="rId7"/>
+                    <a:blip r:embed="rId8"/>
                     <a:stretch>
                       <a:fillRect/>
                     </a:stretch>
@@ -768,7 +767,7 @@
                     </pic:cNvPicPr>
                   </pic:nvPicPr>
                   <pic:blipFill>
-                    <a:blip r:embed="rId8"/>
+                    <a:blip r:embed="rId9"/>
                     <a:stretch>
                       <a:fillRect/>
                     </a:stretch>
@@ -791,9 +790,6 @@
       <w:r>
         <w:rPr/>
         <w:tab/>
-      </w:r>
-      <w:r>
-        <w:rPr/>
         <w:t>На рисунке ниже приведен пример заполнения формы регистрации</w:t>
       </w:r>
     </w:p>
@@ -832,7 +828,7 @@
                     </pic:cNvPicPr>
                   </pic:nvPicPr>
                   <pic:blipFill>
-                    <a:blip r:embed="rId9"/>
+                    <a:blip r:embed="rId10"/>
                     <a:stretch>
                       <a:fillRect/>
                     </a:stretch>
@@ -855,9 +851,6 @@
       <w:r>
         <w:rPr/>
         <w:tab/>
-      </w:r>
-      <w:r>
-        <w:rPr/>
         <w:t>На рисунке ниже приведен результат нажатия кнопки «зарегистрироваться» при заполненной форме регистрации</w:t>
       </w:r>
     </w:p>
@@ -921,7 +914,7 @@
                     </pic:cNvPicPr>
                   </pic:nvPicPr>
                   <pic:blipFill>
-                    <a:blip r:embed="rId10"/>
+                    <a:blip r:embed="rId11"/>
                     <a:stretch>
                       <a:fillRect/>
                     </a:stretch>
@@ -953,9 +946,6 @@
       <w:r>
         <w:rPr/>
         <w:tab/>
-      </w:r>
-      <w:r>
-        <w:rPr/>
         <w:t>На рисунке ниже приведен результат нажатия кнопки «выход из аккаунта» для авторизованного пользователя</w:t>
       </w:r>
     </w:p>
@@ -994,7 +984,7 @@
                     </pic:cNvPicPr>
                   </pic:nvPicPr>
                   <pic:blipFill>
-                    <a:blip r:embed="rId11"/>
+                    <a:blip r:embed="rId12"/>
                     <a:stretch>
                       <a:fillRect/>
                     </a:stretch>
@@ -1017,9 +1007,6 @@
       <w:r>
         <w:rPr/>
         <w:tab/>
-      </w:r>
-      <w:r>
-        <w:rPr/>
         <w:t>На рисунках ниже приведен результат нажатия кнопки «авторизоваться» при некорректных входных данных</w:t>
       </w:r>
     </w:p>
@@ -1059,7 +1046,7 @@
                     </pic:cNvPicPr>
                   </pic:nvPicPr>
                   <pic:blipFill>
-                    <a:blip r:embed="rId12"/>
+                    <a:blip r:embed="rId13"/>
                     <a:stretch>
                       <a:fillRect/>
                     </a:stretch>
@@ -1116,7 +1103,7 @@
                     </pic:cNvPicPr>
                   </pic:nvPicPr>
                   <pic:blipFill>
-                    <a:blip r:embed="rId13"/>
+                    <a:blip r:embed="rId14"/>
                     <a:stretch>
                       <a:fillRect/>
                     </a:stretch>
@@ -1148,9 +1135,6 @@
       <w:r>
         <w:rPr/>
         <w:tab/>
-      </w:r>
-      <w:r>
-        <w:rPr/>
         <w:t>На рисунке ниже приведен результат успешной авторизации</w:t>
       </w:r>
     </w:p>
@@ -1189,7 +1173,7 @@
                     </pic:cNvPicPr>
                   </pic:nvPicPr>
                   <pic:blipFill>
-                    <a:blip r:embed="rId14"/>
+                    <a:blip r:embed="rId15"/>
                     <a:stretch>
                       <a:fillRect/>
                     </a:stretch>
@@ -1212,9 +1196,6 @@
       <w:r>
         <w:rPr/>
         <w:tab/>
-      </w:r>
-      <w:r>
-        <w:rPr/>
         <w:t xml:space="preserve">На рисунках ниже приведен результат нажатия кнопки «зарегистрироваться» при некорректных входных данных </w:t>
       </w:r>
     </w:p>
@@ -1254,7 +1235,7 @@
                     </pic:cNvPicPr>
                   </pic:nvPicPr>
                   <pic:blipFill>
-                    <a:blip r:embed="rId15"/>
+                    <a:blip r:embed="rId16"/>
                     <a:stretch>
                       <a:fillRect/>
                     </a:stretch>
@@ -1311,7 +1292,7 @@
                     </pic:cNvPicPr>
                   </pic:nvPicPr>
                   <pic:blipFill>
-                    <a:blip r:embed="rId16"/>
+                    <a:blip r:embed="rId17"/>
                     <a:stretch>
                       <a:fillRect/>
                     </a:stretch>
@@ -1381,7 +1362,7 @@
       </w:r>
     </w:p>
     <w:sectPr>
-      <w:footerReference w:type="default" r:id="rId17"/>
+      <w:footerReference w:type="default" r:id="rId18"/>
       <w:type w:val="nextPage"/>
       <w:pgSz w:w="11906" w:h="16838"/>
       <w:pgMar w:left="1418" w:right="1134" w:gutter="0" w:header="0" w:top="1134" w:footer="709" w:bottom="1134"/>
@@ -1416,7 +1397,7 @@
     </w:r>
     <w:r>
       <w:rPr/>
-      <w:t>6</w:t>
+      <w:t>7</w:t>
     </w:r>
     <w:r>
       <w:rPr/>

</xml_diff>